<commit_message>
Se agrega informacion de seguridad, caracteristicas y recuperacion de BBDD con mysql. Falta resumir la info, dado que solo bajamos lo que nos parecio interesante.
</commit_message>
<xml_diff>
--- a/Investigacion/Definicion de Perfiles/Fuentes/Perfil de un Conductor.docx
+++ b/Investigacion/Definicion de Perfiles/Fuentes/Perfil de un Conductor.docx
@@ -11805,6 +11805,54 @@
       <w:pPr>
         <w:rPr>
           <w:rStyle w:val="apple-style-span"/>
+          <w:szCs w:val="39"/>
+        </w:rPr>
+      </w:pPr>
+      <w:r>
+        <w:rPr>
+          <w:rStyle w:val="apple-style-span"/>
+          <w:szCs w:val="39"/>
+        </w:rPr>
+        <w:br w:type="page"/>
+      </w:r>
+      <w:r>
+        <w:rPr>
+          <w:rStyle w:val="apple-style-span"/>
+          <w:szCs w:val="39"/>
+        </w:rPr>
+        <w:lastRenderedPageBreak/>
+        <w:t xml:space="preserve">Ejemplo de </w:t>
+      </w:r>
+      <w:proofErr w:type="spellStart"/>
+      <w:r>
+        <w:rPr>
+          <w:rStyle w:val="apple-style-span"/>
+          <w:szCs w:val="39"/>
+        </w:rPr>
+        <w:t>Scoring</w:t>
+      </w:r>
+      <w:proofErr w:type="spellEnd"/>
+      <w:r>
+        <w:rPr>
+          <w:rStyle w:val="apple-style-span"/>
+          <w:szCs w:val="39"/>
+        </w:rPr>
+        <w:t xml:space="preserve"> de </w:t>
+      </w:r>
+      <w:proofErr w:type="spellStart"/>
+      <w:r>
+        <w:rPr>
+          <w:rStyle w:val="apple-style-span"/>
+          <w:szCs w:val="39"/>
+        </w:rPr>
+        <w:t>Macri</w:t>
+      </w:r>
+      <w:proofErr w:type="spellEnd"/>
+    </w:p>
+    <w:p>
+      <w:pPr>
+        <w:rPr>
+          <w:rStyle w:val="apple-style-span"/>
           <w:rFonts w:asciiTheme="majorHAnsi" w:eastAsiaTheme="majorEastAsia" w:hAnsiTheme="majorHAnsi" w:cstheme="majorBidi"/>
           <w:b/>
           <w:bCs/>
@@ -11815,27 +11863,76 @@
       </w:pPr>
       <w:r>
         <w:rPr>
+          <w:rFonts w:asciiTheme="majorHAnsi" w:eastAsiaTheme="majorEastAsia" w:hAnsiTheme="majorHAnsi" w:cstheme="majorBidi"/>
+          <w:b/>
+          <w:bCs/>
+          <w:noProof/>
+          <w:color w:val="365F91" w:themeColor="accent1" w:themeShade="BF"/>
+          <w:sz w:val="28"/>
+          <w:szCs w:val="39"/>
+          <w:lang w:eastAsia="es-AR"/>
+        </w:rPr>
+        <w:drawing>
+          <wp:inline distT="0" distB="0" distL="0" distR="0">
+            <wp:extent cx="5610225" cy="1704975"/>
+            <wp:effectExtent l="19050" t="0" r="9525" b="0"/>
+            <wp:docPr id="15" name="Imagen 1"/>
+            <wp:cNvGraphicFramePr>
+              <a:graphicFrameLocks xmlns:a="http://schemas.openxmlformats.org/drawingml/2006/main" noChangeAspect="1"/>
+            </wp:cNvGraphicFramePr>
+            <a:graphic xmlns:a="http://schemas.openxmlformats.org/drawingml/2006/main">
+              <a:graphicData uri="http://schemas.openxmlformats.org/drawingml/2006/picture">
+                <pic:pic xmlns:pic="http://schemas.openxmlformats.org/drawingml/2006/picture">
+                  <pic:nvPicPr>
+                    <pic:cNvPr id="0" name="Picture 1"/>
+                    <pic:cNvPicPr>
+                      <a:picLocks noChangeAspect="1" noChangeArrowheads="1"/>
+                    </pic:cNvPicPr>
+                  </pic:nvPicPr>
+                  <pic:blipFill>
+                    <a:blip r:embed="rId31" cstate="print"/>
+                    <a:srcRect/>
+                    <a:stretch>
+                      <a:fillRect/>
+                    </a:stretch>
+                  </pic:blipFill>
+                  <pic:spPr bwMode="auto">
+                    <a:xfrm>
+                      <a:off x="0" y="0"/>
+                      <a:ext cx="5610225" cy="1704975"/>
+                    </a:xfrm>
+                    <a:prstGeom prst="rect">
+                      <a:avLst/>
+                    </a:prstGeom>
+                    <a:noFill/>
+                    <a:ln w="9525">
+                      <a:noFill/>
+                      <a:miter lim="800000"/>
+                      <a:headEnd/>
+                      <a:tailEnd/>
+                    </a:ln>
+                  </pic:spPr>
+                </pic:pic>
+              </a:graphicData>
+            </a:graphic>
+          </wp:inline>
+        </w:drawing>
+      </w:r>
+    </w:p>
+    <w:p>
+      <w:pPr>
+        <w:pStyle w:val="Ttulo1"/>
+        <w:rPr>
           <w:rStyle w:val="apple-style-span"/>
           <w:szCs w:val="39"/>
         </w:rPr>
-        <w:br w:type="page"/>
-      </w:r>
-    </w:p>
-    <w:p>
-      <w:pPr>
-        <w:pStyle w:val="Ttulo1"/>
+      </w:pPr>
+      <w:bookmarkStart w:id="30" w:name="_Toc290490902"/>
+      <w:r>
         <w:rPr>
           <w:rStyle w:val="apple-style-span"/>
           <w:szCs w:val="39"/>
         </w:rPr>
-      </w:pPr>
-      <w:bookmarkStart w:id="30" w:name="_Toc290490902"/>
-      <w:r>
-        <w:rPr>
-          <w:rStyle w:val="apple-style-span"/>
-          <w:szCs w:val="39"/>
-        </w:rPr>
-        <w:lastRenderedPageBreak/>
         <w:t>Deudas</w:t>
       </w:r>
       <w:bookmarkEnd w:id="30"/>
@@ -11854,7 +11951,7 @@
       <w:r>
         <w:t xml:space="preserve">Desde la página </w:t>
       </w:r>
-      <w:hyperlink r:id="rId31" w:history="1">
+      <w:hyperlink r:id="rId32" w:history="1">
         <w:r>
           <w:rPr>
             <w:rStyle w:val="Hipervnculo"/>
@@ -11894,7 +11991,7 @@
       <w:r>
         <w:t xml:space="preserve">Desde la página </w:t>
       </w:r>
-      <w:hyperlink r:id="rId32" w:history="1">
+      <w:hyperlink r:id="rId33" w:history="1">
         <w:r>
           <w:rPr>
             <w:rStyle w:val="Hipervnculo"/>
@@ -13227,7 +13324,6 @@
                 <w:sz w:val="17"/>
                 <w:szCs w:val="17"/>
               </w:rPr>
-              <w:lastRenderedPageBreak/>
               <w:t>Categoría 5</w:t>
             </w:r>
           </w:p>
@@ -13483,7 +13579,7 @@
         </w:rPr>
         <w:t xml:space="preserve">De la web: </w:t>
       </w:r>
-      <w:hyperlink r:id="rId33" w:history="1">
+      <w:hyperlink r:id="rId34" w:history="1">
         <w:r>
           <w:rPr>
             <w:rStyle w:val="Hipervnculo"/>
@@ -13501,7 +13597,7 @@
       <w:r>
         <w:t xml:space="preserve">De la web: </w:t>
       </w:r>
-      <w:hyperlink r:id="rId34" w:history="1">
+      <w:hyperlink r:id="rId35" w:history="1">
         <w:r>
           <w:rPr>
             <w:rStyle w:val="Hipervnculo"/>
@@ -13519,7 +13615,7 @@
       <w:r>
         <w:t xml:space="preserve">De la web: </w:t>
       </w:r>
-      <w:hyperlink r:id="rId35" w:history="1">
+      <w:hyperlink r:id="rId36" w:history="1">
         <w:r>
           <w:t>http://www.argentina.gov.ar/argentina/tramites/index.dhtml?frame1=3&amp;tema=5&amp;subtema=278&amp;tramite=308&amp;grupo=0</w:t>
         </w:r>
@@ -13560,7 +13656,7 @@
         </w:rPr>
         <w:t xml:space="preserve">En la página </w:t>
       </w:r>
-      <w:hyperlink r:id="rId36" w:history="1">
+      <w:hyperlink r:id="rId37" w:history="1">
         <w:r>
           <w:rPr>
             <w:rStyle w:val="Hipervnculo"/>
@@ -25342,7 +25438,7 @@
 </file>
 
 <file path=customXml/itemProps1.xml><?xml version="1.0" encoding="utf-8"?>
-<ds:datastoreItem xmlns:ds="http://schemas.openxmlformats.org/officeDocument/2006/customXml" ds:itemID="{937FCEDE-1208-4CF6-8F1A-D8749CF7ABDA}">
+<ds:datastoreItem xmlns:ds="http://schemas.openxmlformats.org/officeDocument/2006/customXml" ds:itemID="{9F6FE40F-F7A2-4C27-BD29-0EDBB962D9A0}">
   <ds:schemaRefs>
     <ds:schemaRef ds:uri="http://schemas.openxmlformats.org/officeDocument/2006/bibliography"/>
   </ds:schemaRefs>

</xml_diff>